<commit_message>
Filled 'expected result' column
</commit_message>
<xml_diff>
--- a/lab08/TestSuite/TS_8_2.docx
+++ b/lab08/TestSuite/TS_8_2.docx
@@ -1305,6 +1305,15 @@
                 <w:lang w:val="en-US"/>
               </w:rPr>
             </w:pPr>
+            <w:r>
+              <w:rPr>
+                <w:rFonts w:ascii="Arial Narrow" w:hAnsi="Arial Narrow" w:cs="Arial"/>
+                <w:sz w:val="22"/>
+                <w:szCs w:val="22"/>
+                <w:lang w:val="en-US"/>
+              </w:rPr>
+              <w:t>passed</w:t>
+            </w:r>
           </w:p>
         </w:tc>
       </w:tr>
@@ -1347,7 +1356,7 @@
                 <w:rFonts w:ascii="Arial Narrow" w:hAnsi="Arial Narrow" w:cs="Arial"/>
                 <w:sz w:val="22"/>
                 <w:szCs w:val="22"/>
-                <w:lang w:val="en-US"/>
+                <w:lang w:val="ru-RU"/>
               </w:rPr>
             </w:pPr>
             <w:r>
@@ -1371,7 +1380,7 @@
                 <w:rFonts w:ascii="Arial Narrow" w:hAnsi="Arial Narrow" w:cs="Arial"/>
                 <w:sz w:val="22"/>
                 <w:szCs w:val="22"/>
-                <w:lang w:val="en-US"/>
+                <w:lang w:val="ru-RU"/>
               </w:rPr>
               <w:t>;</w:t>
             </w:r>
@@ -1418,7 +1427,7 @@
                 <w:rFonts w:ascii="Arial Narrow" w:hAnsi="Arial Narrow" w:cs="Arial"/>
                 <w:sz w:val="22"/>
                 <w:szCs w:val="22"/>
-                <w:lang w:val="en-US"/>
+                <w:lang w:val="ru-RU"/>
               </w:rPr>
             </w:pPr>
             <w:r>
@@ -1470,7 +1479,7 @@
                 <w:rFonts w:ascii="Arial Narrow" w:hAnsi="Arial Narrow" w:cs="Arial"/>
                 <w:sz w:val="22"/>
                 <w:szCs w:val="22"/>
-                <w:lang w:val="en-US"/>
+                <w:lang w:val="ru-RU"/>
               </w:rPr>
               <w:t>:</w:t>
             </w:r>
@@ -1481,7 +1490,7 @@
                 <w:rFonts w:ascii="Arial Narrow" w:hAnsi="Arial Narrow" w:cs="Arial"/>
                 <w:sz w:val="22"/>
                 <w:szCs w:val="22"/>
-                <w:lang w:val="en-US"/>
+                <w:lang w:val="ru-RU"/>
               </w:rPr>
             </w:pPr>
             <w:r>
@@ -1533,7 +1542,7 @@
                 <w:rFonts w:ascii="Arial Narrow" w:hAnsi="Arial Narrow" w:cs="Arial"/>
                 <w:sz w:val="22"/>
                 <w:szCs w:val="22"/>
-                <w:lang w:val="en-US"/>
+                <w:lang w:val="ru-RU"/>
               </w:rPr>
               <w:t>:</w:t>
             </w:r>
@@ -1544,7 +1553,7 @@
                 <w:rFonts w:ascii="Arial Narrow" w:hAnsi="Arial Narrow" w:cs="Arial"/>
                 <w:sz w:val="22"/>
                 <w:szCs w:val="22"/>
-                <w:lang w:val="en-US"/>
+                <w:lang w:val="ru-RU"/>
               </w:rPr>
             </w:pPr>
             <w:r>
@@ -1596,7 +1605,7 @@
                 <w:rFonts w:ascii="Arial Narrow" w:hAnsi="Arial Narrow" w:cs="Arial"/>
                 <w:sz w:val="22"/>
                 <w:szCs w:val="22"/>
-                <w:lang w:val="en-US"/>
+                <w:lang w:val="ru-RU"/>
               </w:rPr>
               <w:t>:</w:t>
             </w:r>
@@ -1607,7 +1616,7 @@
                 <w:rFonts w:ascii="Arial Narrow" w:hAnsi="Arial Narrow" w:cs="Arial"/>
                 <w:sz w:val="22"/>
                 <w:szCs w:val="22"/>
-                <w:lang w:val="en-US"/>
+                <w:lang w:val="ru-RU"/>
               </w:rPr>
             </w:pPr>
             <w:r>
@@ -1659,7 +1668,7 @@
                 <w:rFonts w:ascii="Arial Narrow" w:hAnsi="Arial Narrow" w:cs="Arial"/>
                 <w:sz w:val="22"/>
                 <w:szCs w:val="22"/>
-                <w:lang w:val="en-US"/>
+                <w:lang w:val="ru-RU"/>
               </w:rPr>
               <w:t>:</w:t>
             </w:r>
@@ -1694,6 +1703,194 @@
                 <w:rFonts w:ascii="Arial Narrow" w:hAnsi="Arial Narrow" w:cs="Arial"/>
                 <w:sz w:val="22"/>
                 <w:szCs w:val="22"/>
+                <w:lang w:val="ru-RU"/>
+              </w:rPr>
+              <w:t xml:space="preserve">  </w:t>
+            </w:r>
+            <w:r>
+              <w:rPr>
+                <w:rFonts w:ascii="Arial Narrow" w:hAnsi="Arial Narrow" w:cs="Arial"/>
+                <w:sz w:val="22"/>
+                <w:szCs w:val="22"/>
+                <w:lang w:val="en-US"/>
+              </w:rPr>
+              <w:t>------------------------</w:t>
+            </w:r>
+          </w:p>
+          <w:p>
+            <w:pPr>
+              <w:rPr>
+                <w:rFonts w:ascii="Arial Narrow" w:hAnsi="Arial Narrow" w:cs="Arial"/>
+                <w:sz w:val="22"/>
+                <w:szCs w:val="22"/>
+                <w:lang w:val="en-US"/>
+              </w:rPr>
+            </w:pPr>
+            <w:r>
+              <w:rPr>
+                <w:rFonts w:ascii="Arial Narrow" w:hAnsi="Arial Narrow" w:cs="Arial"/>
+                <w:sz w:val="22"/>
+                <w:szCs w:val="22"/>
+                <w:lang w:val="en-US"/>
+              </w:rPr>
+              <w:t xml:space="preserve"> | </w:t>
+            </w:r>
+            <w:proofErr w:type="spellStart"/>
+            <w:r>
+              <w:rPr>
+                <w:rFonts w:ascii="Arial Narrow" w:hAnsi="Arial Narrow" w:cs="Arial"/>
+                <w:sz w:val="22"/>
+                <w:szCs w:val="22"/>
+                <w:lang w:val="en-US"/>
+              </w:rPr>
+              <w:t>Ustynovych</w:t>
+            </w:r>
+            <w:proofErr w:type="spellEnd"/>
+            <w:r>
+              <w:rPr>
+                <w:rFonts w:ascii="Arial Narrow" w:hAnsi="Arial Narrow" w:cs="Arial"/>
+                <w:sz w:val="22"/>
+                <w:szCs w:val="22"/>
+                <w:lang w:val="en-US"/>
+              </w:rPr>
+              <w:t xml:space="preserve"> </w:t>
+            </w:r>
+            <w:proofErr w:type="spellStart"/>
+            <w:r>
+              <w:rPr>
+                <w:rFonts w:ascii="Arial Narrow" w:hAnsi="Arial Narrow" w:cs="Arial"/>
+                <w:sz w:val="22"/>
+                <w:szCs w:val="22"/>
+                <w:lang w:val="en-US"/>
+              </w:rPr>
+              <w:t>Maksym</w:t>
+            </w:r>
+            <w:proofErr w:type="spellEnd"/>
+            <w:r>
+              <w:rPr>
+                <w:rFonts w:ascii="Arial Narrow" w:hAnsi="Arial Narrow" w:cs="Arial"/>
+                <w:sz w:val="22"/>
+                <w:szCs w:val="22"/>
+                <w:lang w:val="en-US"/>
+              </w:rPr>
+              <w:t>, CNTU</w:t>
+            </w:r>
+            <w:r>
+              <w:rPr>
+                <w:rFonts w:ascii="Arial Narrow" w:hAnsi="Arial Narrow" w:cs="Arial"/>
+                <w:sz w:val="22"/>
+                <w:szCs w:val="22"/>
+              </w:rPr>
+              <w:t xml:space="preserve"> </w:t>
+            </w:r>
+            <w:r>
+              <w:rPr>
+                <w:rFonts w:ascii="Arial Narrow" w:hAnsi="Arial Narrow" w:cs="Arial"/>
+                <w:sz w:val="22"/>
+                <w:szCs w:val="22"/>
+                <w:lang w:val="en-US"/>
+              </w:rPr>
+              <w:t>|</w:t>
+            </w:r>
+          </w:p>
+          <w:p>
+            <w:pPr>
+              <w:rPr>
+                <w:rFonts w:ascii="Arial Narrow" w:hAnsi="Arial Narrow" w:cs="Arial"/>
+                <w:sz w:val="22"/>
+                <w:szCs w:val="22"/>
+                <w:lang w:val="en-US"/>
+              </w:rPr>
+            </w:pPr>
+            <w:r>
+              <w:rPr>
+                <w:rFonts w:ascii="Arial Narrow" w:hAnsi="Arial Narrow" w:cs="Arial"/>
+                <w:sz w:val="22"/>
+                <w:szCs w:val="22"/>
+                <w:lang w:val="en-US"/>
+              </w:rPr>
+              <w:t xml:space="preserve"> | @ustynovychm@gmail.com </w:t>
+            </w:r>
+            <w:r>
+              <w:rPr>
+                <w:rFonts w:ascii="Arial Narrow" w:hAnsi="Arial Narrow" w:cs="Arial"/>
+                <w:sz w:val="22"/>
+                <w:szCs w:val="22"/>
+                <w:lang w:val="en-US"/>
+              </w:rPr>
+              <w:t>|</w:t>
+            </w:r>
+          </w:p>
+          <w:p>
+            <w:pPr>
+              <w:rPr>
+                <w:rFonts w:ascii="Arial Narrow" w:hAnsi="Arial Narrow" w:cs="Arial"/>
+                <w:sz w:val="22"/>
+                <w:szCs w:val="22"/>
+                <w:lang w:val="en-US"/>
+              </w:rPr>
+            </w:pPr>
+            <w:r>
+              <w:rPr>
+                <w:rFonts w:ascii="Arial Narrow" w:hAnsi="Arial Narrow" w:cs="Arial"/>
+                <w:sz w:val="22"/>
+                <w:szCs w:val="22"/>
+                <w:lang w:val="en-US"/>
+              </w:rPr>
+              <w:t xml:space="preserve"> </w:t>
+            </w:r>
+            <w:proofErr w:type="gramStart"/>
+            <w:r>
+              <w:rPr>
+                <w:rFonts w:ascii="Arial Narrow" w:hAnsi="Arial Narrow" w:cs="Arial"/>
+                <w:sz w:val="22"/>
+                <w:szCs w:val="22"/>
+                <w:lang w:val="en-US"/>
+              </w:rPr>
+              <w:t>|  ©</w:t>
+            </w:r>
+            <w:proofErr w:type="gramEnd"/>
+            <w:r>
+              <w:rPr>
+                <w:rFonts w:ascii="Arial Narrow" w:hAnsi="Arial Narrow" w:cs="Arial"/>
+                <w:sz w:val="22"/>
+                <w:szCs w:val="22"/>
+                <w:lang w:val="en-US"/>
+              </w:rPr>
+              <w:t xml:space="preserve"> All Rights Reserved  </w:t>
+            </w:r>
+            <w:r>
+              <w:rPr>
+                <w:rFonts w:ascii="Arial Narrow" w:hAnsi="Arial Narrow" w:cs="Arial"/>
+                <w:sz w:val="22"/>
+                <w:szCs w:val="22"/>
+              </w:rPr>
+              <w:t xml:space="preserve">        </w:t>
+            </w:r>
+            <w:r>
+              <w:rPr>
+                <w:rFonts w:ascii="Arial Narrow" w:hAnsi="Arial Narrow" w:cs="Arial"/>
+                <w:sz w:val="22"/>
+                <w:szCs w:val="22"/>
+                <w:lang w:val="en-US"/>
+              </w:rPr>
+              <w:t>|</w:t>
+            </w:r>
+          </w:p>
+          <w:p>
+            <w:pPr>
+              <w:rPr>
+                <w:rFonts w:ascii="Arial Narrow" w:hAnsi="Arial Narrow" w:cs="Arial"/>
+                <w:sz w:val="22"/>
+                <w:szCs w:val="22"/>
+                <w:lang w:val="en-US"/>
+              </w:rPr>
+            </w:pPr>
+            <w:r>
+              <w:rPr>
+                <w:rFonts w:ascii="Arial Narrow" w:hAnsi="Arial Narrow" w:cs="Arial"/>
+                <w:sz w:val="22"/>
+                <w:szCs w:val="22"/>
                 <w:lang w:val="en-US"/>
               </w:rPr>
               <w:t xml:space="preserve">  ------------------------</w:t>
@@ -1715,185 +1912,6 @@
                 <w:szCs w:val="22"/>
                 <w:lang w:val="en-US"/>
               </w:rPr>
-              <w:t xml:space="preserve"> | </w:t>
-            </w:r>
-            <w:proofErr w:type="spellStart"/>
-            <w:r>
-              <w:rPr>
-                <w:rFonts w:ascii="Arial Narrow" w:hAnsi="Arial Narrow" w:cs="Arial"/>
-                <w:sz w:val="22"/>
-                <w:szCs w:val="22"/>
-                <w:lang w:val="en-US"/>
-              </w:rPr>
-              <w:t>Ustynovych</w:t>
-            </w:r>
-            <w:proofErr w:type="spellEnd"/>
-            <w:r>
-              <w:rPr>
-                <w:rFonts w:ascii="Arial Narrow" w:hAnsi="Arial Narrow" w:cs="Arial"/>
-                <w:sz w:val="22"/>
-                <w:szCs w:val="22"/>
-                <w:lang w:val="en-US"/>
-              </w:rPr>
-              <w:t xml:space="preserve"> </w:t>
-            </w:r>
-            <w:proofErr w:type="spellStart"/>
-            <w:r>
-              <w:rPr>
-                <w:rFonts w:ascii="Arial Narrow" w:hAnsi="Arial Narrow" w:cs="Arial"/>
-                <w:sz w:val="22"/>
-                <w:szCs w:val="22"/>
-                <w:lang w:val="en-US"/>
-              </w:rPr>
-              <w:t>Maksym</w:t>
-            </w:r>
-            <w:proofErr w:type="spellEnd"/>
-            <w:r>
-              <w:rPr>
-                <w:rFonts w:ascii="Arial Narrow" w:hAnsi="Arial Narrow" w:cs="Arial"/>
-                <w:sz w:val="22"/>
-                <w:szCs w:val="22"/>
-                <w:lang w:val="en-US"/>
-              </w:rPr>
-              <w:t>, CNTU</w:t>
-            </w:r>
-            <w:r>
-              <w:rPr>
-                <w:rFonts w:ascii="Arial Narrow" w:hAnsi="Arial Narrow" w:cs="Arial"/>
-                <w:sz w:val="22"/>
-                <w:szCs w:val="22"/>
-              </w:rPr>
-              <w:t xml:space="preserve"> </w:t>
-            </w:r>
-            <w:r>
-              <w:rPr>
-                <w:rFonts w:ascii="Arial Narrow" w:hAnsi="Arial Narrow" w:cs="Arial"/>
-                <w:sz w:val="22"/>
-                <w:szCs w:val="22"/>
-                <w:lang w:val="en-US"/>
-              </w:rPr>
-              <w:t>|</w:t>
-            </w:r>
-          </w:p>
-          <w:p>
-            <w:pPr>
-              <w:rPr>
-                <w:rFonts w:ascii="Arial Narrow" w:hAnsi="Arial Narrow" w:cs="Arial"/>
-                <w:sz w:val="22"/>
-                <w:szCs w:val="22"/>
-                <w:lang w:val="en-US"/>
-              </w:rPr>
-            </w:pPr>
-            <w:r>
-              <w:rPr>
-                <w:rFonts w:ascii="Arial Narrow" w:hAnsi="Arial Narrow" w:cs="Arial"/>
-                <w:sz w:val="22"/>
-                <w:szCs w:val="22"/>
-                <w:lang w:val="en-US"/>
-              </w:rPr>
-              <w:t xml:space="preserve"> | @ustynovychm@gmail.com </w:t>
-            </w:r>
-            <w:r>
-              <w:rPr>
-                <w:rFonts w:ascii="Arial Narrow" w:hAnsi="Arial Narrow" w:cs="Arial"/>
-                <w:sz w:val="22"/>
-                <w:szCs w:val="22"/>
-                <w:lang w:val="en-US"/>
-              </w:rPr>
-              <w:t>|</w:t>
-            </w:r>
-          </w:p>
-          <w:p>
-            <w:pPr>
-              <w:rPr>
-                <w:rFonts w:ascii="Arial Narrow" w:hAnsi="Arial Narrow" w:cs="Arial"/>
-                <w:sz w:val="22"/>
-                <w:szCs w:val="22"/>
-                <w:lang w:val="en-US"/>
-              </w:rPr>
-            </w:pPr>
-            <w:r>
-              <w:rPr>
-                <w:rFonts w:ascii="Arial Narrow" w:hAnsi="Arial Narrow" w:cs="Arial"/>
-                <w:sz w:val="22"/>
-                <w:szCs w:val="22"/>
-                <w:lang w:val="en-US"/>
-              </w:rPr>
-              <w:t xml:space="preserve"> </w:t>
-            </w:r>
-            <w:proofErr w:type="gramStart"/>
-            <w:r>
-              <w:rPr>
-                <w:rFonts w:ascii="Arial Narrow" w:hAnsi="Arial Narrow" w:cs="Arial"/>
-                <w:sz w:val="22"/>
-                <w:szCs w:val="22"/>
-                <w:lang w:val="en-US"/>
-              </w:rPr>
-              <w:t>|  ©</w:t>
-            </w:r>
-            <w:proofErr w:type="gramEnd"/>
-            <w:r>
-              <w:rPr>
-                <w:rFonts w:ascii="Arial Narrow" w:hAnsi="Arial Narrow" w:cs="Arial"/>
-                <w:sz w:val="22"/>
-                <w:szCs w:val="22"/>
-                <w:lang w:val="en-US"/>
-              </w:rPr>
-              <w:t xml:space="preserve"> All Rights Reserved  </w:t>
-            </w:r>
-            <w:r>
-              <w:rPr>
-                <w:rFonts w:ascii="Arial Narrow" w:hAnsi="Arial Narrow" w:cs="Arial"/>
-                <w:sz w:val="22"/>
-                <w:szCs w:val="22"/>
-              </w:rPr>
-              <w:t xml:space="preserve">        </w:t>
-            </w:r>
-            <w:r>
-              <w:rPr>
-                <w:rFonts w:ascii="Arial Narrow" w:hAnsi="Arial Narrow" w:cs="Arial"/>
-                <w:sz w:val="22"/>
-                <w:szCs w:val="22"/>
-                <w:lang w:val="en-US"/>
-              </w:rPr>
-              <w:t>|</w:t>
-            </w:r>
-          </w:p>
-          <w:p>
-            <w:pPr>
-              <w:rPr>
-                <w:rFonts w:ascii="Arial Narrow" w:hAnsi="Arial Narrow" w:cs="Arial"/>
-                <w:sz w:val="22"/>
-                <w:szCs w:val="22"/>
-                <w:lang w:val="en-US"/>
-              </w:rPr>
-            </w:pPr>
-            <w:r>
-              <w:rPr>
-                <w:rFonts w:ascii="Arial Narrow" w:hAnsi="Arial Narrow" w:cs="Arial"/>
-                <w:sz w:val="22"/>
-                <w:szCs w:val="22"/>
-                <w:lang w:val="en-US"/>
-              </w:rPr>
-              <w:t xml:space="preserve">  ------------------------</w:t>
-            </w:r>
-          </w:p>
-          <w:p>
-            <w:pPr>
-              <w:rPr>
-                <w:rFonts w:ascii="Arial Narrow" w:hAnsi="Arial Narrow" w:cs="Arial"/>
-                <w:sz w:val="22"/>
-                <w:szCs w:val="22"/>
-                <w:lang w:val="en-US"/>
-              </w:rPr>
-            </w:pPr>
-            <w:r>
-              <w:rPr>
-                <w:rFonts w:ascii="Arial Narrow" w:hAnsi="Arial Narrow" w:cs="Arial"/>
-                <w:sz w:val="22"/>
-                <w:szCs w:val="22"/>
-                <w:lang w:val="en-US"/>
-              </w:rPr>
               <w:t>Enter x:</w:t>
             </w:r>
             <w:r>
@@ -1922,100 +1940,64 @@
                 <w:szCs w:val="22"/>
                 <w:lang w:val="en-US"/>
               </w:rPr>
-              <w:t>Enter y:</w:t>
-            </w:r>
-            <w:r>
-              <w:rPr>
-                <w:rFonts w:ascii="Arial Narrow" w:hAnsi="Arial Narrow" w:cs="Arial"/>
-                <w:sz w:val="22"/>
-                <w:szCs w:val="22"/>
-                <w:lang w:val="en-US"/>
-              </w:rPr>
-              <w:t>2</w:t>
-            </w:r>
-          </w:p>
-          <w:p>
-            <w:pPr>
-              <w:rPr>
-                <w:rFonts w:ascii="Arial Narrow" w:hAnsi="Arial Narrow" w:cs="Arial"/>
-                <w:sz w:val="22"/>
-                <w:szCs w:val="22"/>
-                <w:lang w:val="en-US"/>
-              </w:rPr>
-            </w:pPr>
-            <w:r>
-              <w:rPr>
-                <w:rFonts w:ascii="Arial Narrow" w:hAnsi="Arial Narrow" w:cs="Arial"/>
-                <w:sz w:val="22"/>
-                <w:szCs w:val="22"/>
-                <w:lang w:val="en-US"/>
-              </w:rPr>
-              <w:t>Enter z:</w:t>
-            </w:r>
-            <w:r>
-              <w:rPr>
-                <w:rFonts w:ascii="Arial Narrow" w:hAnsi="Arial Narrow" w:cs="Arial"/>
-                <w:sz w:val="22"/>
-                <w:szCs w:val="22"/>
-                <w:lang w:val="en-US"/>
-              </w:rPr>
-              <w:t>3</w:t>
-            </w:r>
-          </w:p>
-          <w:p>
-            <w:pPr>
-              <w:rPr>
-                <w:rFonts w:ascii="Arial Narrow" w:hAnsi="Arial Narrow" w:cs="Arial"/>
-                <w:sz w:val="22"/>
-                <w:szCs w:val="22"/>
-                <w:lang w:val="en-US"/>
-              </w:rPr>
-            </w:pPr>
-            <w:r>
-              <w:rPr>
-                <w:rFonts w:ascii="Arial Narrow" w:hAnsi="Arial Narrow" w:cs="Arial"/>
-                <w:sz w:val="22"/>
-                <w:szCs w:val="22"/>
-                <w:lang w:val="en-US"/>
-              </w:rPr>
-              <w:t>Enter a:</w:t>
-            </w:r>
-            <w:r>
-              <w:rPr>
-                <w:rFonts w:ascii="Arial Narrow" w:hAnsi="Arial Narrow" w:cs="Arial"/>
-                <w:sz w:val="22"/>
-                <w:szCs w:val="22"/>
-                <w:lang w:val="en-US"/>
-              </w:rPr>
-              <w:t>4</w:t>
-            </w:r>
-          </w:p>
-          <w:p>
-            <w:pPr>
-              <w:rPr>
-                <w:rFonts w:ascii="Arial Narrow" w:hAnsi="Arial Narrow" w:cs="Arial"/>
-                <w:sz w:val="22"/>
-                <w:szCs w:val="22"/>
-                <w:lang w:val="en-US"/>
-              </w:rPr>
-            </w:pPr>
-            <w:r>
-              <w:rPr>
-                <w:rFonts w:ascii="Arial Narrow" w:hAnsi="Arial Narrow" w:cs="Arial"/>
-                <w:sz w:val="22"/>
-                <w:szCs w:val="22"/>
-                <w:lang w:val="en-US"/>
-              </w:rPr>
-              <w:t>Enter b:</w:t>
-            </w:r>
-            <w:r>
-              <w:rPr>
-                <w:rFonts w:ascii="Arial Narrow" w:hAnsi="Arial Narrow" w:cs="Arial"/>
-                <w:sz w:val="22"/>
-                <w:szCs w:val="22"/>
-                <w:lang w:val="en-US"/>
-              </w:rPr>
-              <w:t>5</w:t>
+              <w:t>Enter y:2</w:t>
+            </w:r>
+          </w:p>
+          <w:p>
+            <w:pPr>
+              <w:rPr>
+                <w:rFonts w:ascii="Arial Narrow" w:hAnsi="Arial Narrow" w:cs="Arial"/>
+                <w:sz w:val="22"/>
+                <w:szCs w:val="22"/>
+                <w:lang w:val="en-US"/>
+              </w:rPr>
+            </w:pPr>
+            <w:r>
+              <w:rPr>
+                <w:rFonts w:ascii="Arial Narrow" w:hAnsi="Arial Narrow" w:cs="Arial"/>
+                <w:sz w:val="22"/>
+                <w:szCs w:val="22"/>
+                <w:lang w:val="en-US"/>
+              </w:rPr>
+              <w:t>Enter z:3</w:t>
+            </w:r>
+          </w:p>
+          <w:p>
+            <w:pPr>
+              <w:rPr>
+                <w:rFonts w:ascii="Arial Narrow" w:hAnsi="Arial Narrow" w:cs="Arial"/>
+                <w:sz w:val="22"/>
+                <w:szCs w:val="22"/>
+                <w:lang w:val="en-US"/>
+              </w:rPr>
+            </w:pPr>
+            <w:r>
+              <w:rPr>
+                <w:rFonts w:ascii="Arial Narrow" w:hAnsi="Arial Narrow" w:cs="Arial"/>
+                <w:sz w:val="22"/>
+                <w:szCs w:val="22"/>
+                <w:lang w:val="en-US"/>
+              </w:rPr>
+              <w:t>Enter a:4</w:t>
+            </w:r>
+          </w:p>
+          <w:p>
+            <w:pPr>
+              <w:rPr>
+                <w:rFonts w:ascii="Arial Narrow" w:hAnsi="Arial Narrow" w:cs="Arial"/>
+                <w:sz w:val="22"/>
+                <w:szCs w:val="22"/>
+                <w:lang w:val="en-US"/>
+              </w:rPr>
+            </w:pPr>
+            <w:r>
+              <w:rPr>
+                <w:rFonts w:ascii="Arial Narrow" w:hAnsi="Arial Narrow" w:cs="Arial"/>
+                <w:sz w:val="22"/>
+                <w:szCs w:val="22"/>
+                <w:lang w:val="en-US"/>
+              </w:rPr>
+              <w:t>Enter b:5</w:t>
             </w:r>
           </w:p>
           <w:p>
@@ -2183,9 +2165,18 @@
                 <w:rFonts w:ascii="Arial Narrow" w:hAnsi="Arial Narrow" w:cs="Arial"/>
                 <w:sz w:val="22"/>
                 <w:szCs w:val="22"/>
-                <w:lang w:val="ru-RU"/>
-              </w:rPr>
-            </w:pPr>
+                <w:lang w:val="en-US"/>
+              </w:rPr>
+            </w:pPr>
+            <w:r>
+              <w:rPr>
+                <w:rFonts w:ascii="Arial Narrow" w:hAnsi="Arial Narrow" w:cs="Arial"/>
+                <w:sz w:val="22"/>
+                <w:szCs w:val="22"/>
+                <w:lang w:val="en-US"/>
+              </w:rPr>
+              <w:t>passed</w:t>
+            </w:r>
           </w:p>
         </w:tc>
       </w:tr>
@@ -2297,7 +2288,7 @@
                 <w:rFonts w:ascii="Arial Narrow" w:hAnsi="Arial Narrow" w:cs="Arial"/>
                 <w:sz w:val="22"/>
                 <w:szCs w:val="22"/>
-                <w:lang w:val="en-US"/>
+                <w:lang w:val="ru-RU"/>
               </w:rPr>
               <w:t>5</w:t>
             </w:r>
@@ -2369,7 +2360,7 @@
                 <w:rFonts w:ascii="Arial Narrow" w:hAnsi="Arial Narrow" w:cs="Arial"/>
                 <w:sz w:val="22"/>
                 <w:szCs w:val="22"/>
-                <w:lang w:val="en-US"/>
+                <w:lang w:val="ru-RU"/>
               </w:rPr>
               <w:t>4</w:t>
             </w:r>
@@ -2441,7 +2432,7 @@
                 <w:rFonts w:ascii="Arial Narrow" w:hAnsi="Arial Narrow" w:cs="Arial"/>
                 <w:sz w:val="22"/>
                 <w:szCs w:val="22"/>
-                <w:lang w:val="en-US"/>
+                <w:lang w:val="ru-RU"/>
               </w:rPr>
               <w:t>3</w:t>
             </w:r>
@@ -2513,7 +2504,7 @@
                 <w:rFonts w:ascii="Arial Narrow" w:hAnsi="Arial Narrow" w:cs="Arial"/>
                 <w:sz w:val="22"/>
                 <w:szCs w:val="22"/>
-                <w:lang w:val="en-US"/>
+                <w:lang w:val="ru-RU"/>
               </w:rPr>
               <w:t>2</w:t>
             </w:r>
@@ -2585,7 +2576,7 @@
                 <w:rFonts w:ascii="Arial Narrow" w:hAnsi="Arial Narrow" w:cs="Arial"/>
                 <w:sz w:val="22"/>
                 <w:szCs w:val="22"/>
-                <w:lang w:val="en-US"/>
+                <w:lang w:val="ru-RU"/>
               </w:rPr>
               <w:t>1</w:t>
             </w:r>
@@ -2629,9 +2620,18 @@
                 <w:rFonts w:ascii="Arial Narrow" w:hAnsi="Arial Narrow" w:cs="Arial"/>
                 <w:sz w:val="22"/>
                 <w:szCs w:val="22"/>
-                <w:lang w:val="en-US"/>
-              </w:rPr>
-              <w:t xml:space="preserve">  ------------------------</w:t>
+                <w:lang w:val="ru-RU"/>
+              </w:rPr>
+              <w:t xml:space="preserve">  </w:t>
+            </w:r>
+            <w:r>
+              <w:rPr>
+                <w:rFonts w:ascii="Arial Narrow" w:hAnsi="Arial Narrow" w:cs="Arial"/>
+                <w:sz w:val="22"/>
+                <w:szCs w:val="22"/>
+                <w:lang w:val="en-US"/>
+              </w:rPr>
+              <w:t>------------------------</w:t>
             </w:r>
           </w:p>
           <w:p>
@@ -3074,9 +3074,19 @@
                 <w:rFonts w:ascii="Arial Narrow" w:hAnsi="Arial Narrow" w:cs="Arial"/>
                 <w:sz w:val="22"/>
                 <w:szCs w:val="22"/>
-                <w:lang w:val="ru-RU"/>
-              </w:rPr>
-            </w:pPr>
+                <w:lang w:val="en-US"/>
+              </w:rPr>
+            </w:pPr>
+            <w:r>
+              <w:rPr>
+                <w:rFonts w:ascii="Arial Narrow" w:hAnsi="Arial Narrow" w:cs="Arial"/>
+                <w:sz w:val="22"/>
+                <w:szCs w:val="22"/>
+                <w:lang w:val="en-US"/>
+              </w:rPr>
+              <w:lastRenderedPageBreak/>
+              <w:t>passed</w:t>
+            </w:r>
           </w:p>
         </w:tc>
       </w:tr>
@@ -3245,6 +3255,60 @@
                 <w:szCs w:val="22"/>
                 <w:lang w:val="ru-RU"/>
               </w:rPr>
+              <w:t xml:space="preserve"> = 9:</w:t>
+            </w:r>
+          </w:p>
+          <w:p>
+            <w:pPr>
+              <w:rPr>
+                <w:rFonts w:ascii="Arial Narrow" w:hAnsi="Arial Narrow" w:cs="Arial"/>
+                <w:sz w:val="22"/>
+                <w:szCs w:val="22"/>
+                <w:lang w:val="ru-RU"/>
+              </w:rPr>
+            </w:pPr>
+            <w:r>
+              <w:rPr>
+                <w:rFonts w:ascii="Arial Narrow" w:hAnsi="Arial Narrow" w:cs="Arial"/>
+                <w:sz w:val="22"/>
+                <w:szCs w:val="22"/>
+                <w:lang w:val="ru-RU"/>
+              </w:rPr>
+              <w:t>4.</w:t>
+            </w:r>
+            <w:r>
+              <w:rPr>
+                <w:rFonts w:ascii="Arial Narrow" w:hAnsi="Arial Narrow" w:cs="Arial"/>
+                <w:sz w:val="22"/>
+                <w:szCs w:val="22"/>
+              </w:rPr>
+              <w:t>Увести значення</w:t>
+            </w:r>
+            <w:r>
+              <w:rPr>
+                <w:rFonts w:ascii="Arial Narrow" w:hAnsi="Arial Narrow" w:cs="Arial"/>
+                <w:sz w:val="22"/>
+                <w:szCs w:val="22"/>
+                <w:lang w:val="ru-RU"/>
+              </w:rPr>
+              <w:t xml:space="preserve"> </w:t>
+            </w:r>
+            <w:r>
+              <w:rPr>
+                <w:rFonts w:ascii="Arial Narrow" w:hAnsi="Arial Narrow" w:cs="Arial"/>
+                <w:sz w:val="22"/>
+                <w:szCs w:val="22"/>
+                <w:lang w:val="en-US"/>
+              </w:rPr>
+              <w:t>z</w:t>
+            </w:r>
+            <w:r>
+              <w:rPr>
+                <w:rFonts w:ascii="Arial Narrow" w:hAnsi="Arial Narrow" w:cs="Arial"/>
+                <w:sz w:val="22"/>
+                <w:szCs w:val="22"/>
+                <w:lang w:val="ru-RU"/>
+              </w:rPr>
               <w:t xml:space="preserve"> = </w:t>
             </w:r>
             <w:r>
@@ -3254,35 +3318,26 @@
                 <w:szCs w:val="22"/>
                 <w:lang w:val="ru-RU"/>
               </w:rPr>
-              <w:t>9</w:t>
-            </w:r>
-            <w:r>
-              <w:rPr>
-                <w:rFonts w:ascii="Arial Narrow" w:hAnsi="Arial Narrow" w:cs="Arial"/>
-                <w:sz w:val="22"/>
-                <w:szCs w:val="22"/>
-                <w:lang w:val="ru-RU"/>
-              </w:rPr>
-              <w:t>:</w:t>
-            </w:r>
-          </w:p>
-          <w:p>
-            <w:pPr>
-              <w:rPr>
-                <w:rFonts w:ascii="Arial Narrow" w:hAnsi="Arial Narrow" w:cs="Arial"/>
-                <w:sz w:val="22"/>
-                <w:szCs w:val="22"/>
-                <w:lang w:val="ru-RU"/>
-              </w:rPr>
-            </w:pPr>
-            <w:r>
-              <w:rPr>
-                <w:rFonts w:ascii="Arial Narrow" w:hAnsi="Arial Narrow" w:cs="Arial"/>
-                <w:sz w:val="22"/>
-                <w:szCs w:val="22"/>
-                <w:lang w:val="ru-RU"/>
-              </w:rPr>
-              <w:t>4.</w:t>
+              <w:t>8:</w:t>
+            </w:r>
+          </w:p>
+          <w:p>
+            <w:pPr>
+              <w:rPr>
+                <w:rFonts w:ascii="Arial Narrow" w:hAnsi="Arial Narrow" w:cs="Arial"/>
+                <w:sz w:val="22"/>
+                <w:szCs w:val="22"/>
+                <w:lang w:val="ru-RU"/>
+              </w:rPr>
+            </w:pPr>
+            <w:r>
+              <w:rPr>
+                <w:rFonts w:ascii="Arial Narrow" w:hAnsi="Arial Narrow" w:cs="Arial"/>
+                <w:sz w:val="22"/>
+                <w:szCs w:val="22"/>
+                <w:lang w:val="ru-RU"/>
+              </w:rPr>
+              <w:t>5.</w:t>
             </w:r>
             <w:r>
               <w:rPr>
@@ -3308,7 +3363,7 @@
                 <w:szCs w:val="22"/>
                 <w:lang w:val="en-US"/>
               </w:rPr>
-              <w:t>z</w:t>
+              <w:t>a</w:t>
             </w:r>
             <w:r>
               <w:rPr>
@@ -3326,35 +3381,26 @@
                 <w:szCs w:val="22"/>
                 <w:lang w:val="ru-RU"/>
               </w:rPr>
-              <w:t>8</w:t>
-            </w:r>
-            <w:r>
-              <w:rPr>
-                <w:rFonts w:ascii="Arial Narrow" w:hAnsi="Arial Narrow" w:cs="Arial"/>
-                <w:sz w:val="22"/>
-                <w:szCs w:val="22"/>
-                <w:lang w:val="ru-RU"/>
-              </w:rPr>
-              <w:t>:</w:t>
-            </w:r>
-          </w:p>
-          <w:p>
-            <w:pPr>
-              <w:rPr>
-                <w:rFonts w:ascii="Arial Narrow" w:hAnsi="Arial Narrow" w:cs="Arial"/>
-                <w:sz w:val="22"/>
-                <w:szCs w:val="22"/>
-                <w:lang w:val="ru-RU"/>
-              </w:rPr>
-            </w:pPr>
-            <w:r>
-              <w:rPr>
-                <w:rFonts w:ascii="Arial Narrow" w:hAnsi="Arial Narrow" w:cs="Arial"/>
-                <w:sz w:val="22"/>
-                <w:szCs w:val="22"/>
-                <w:lang w:val="ru-RU"/>
-              </w:rPr>
-              <w:t>5.</w:t>
+              <w:t>7:</w:t>
+            </w:r>
+          </w:p>
+          <w:p>
+            <w:pPr>
+              <w:rPr>
+                <w:rFonts w:ascii="Arial Narrow" w:hAnsi="Arial Narrow" w:cs="Arial"/>
+                <w:sz w:val="22"/>
+                <w:szCs w:val="22"/>
+                <w:lang w:val="ru-RU"/>
+              </w:rPr>
+            </w:pPr>
+            <w:r>
+              <w:rPr>
+                <w:rFonts w:ascii="Arial Narrow" w:hAnsi="Arial Narrow" w:cs="Arial"/>
+                <w:sz w:val="22"/>
+                <w:szCs w:val="22"/>
+                <w:lang w:val="ru-RU"/>
+              </w:rPr>
+              <w:t>6.</w:t>
             </w:r>
             <w:r>
               <w:rPr>
@@ -3380,7 +3426,7 @@
                 <w:szCs w:val="22"/>
                 <w:lang w:val="en-US"/>
               </w:rPr>
-              <w:t>a</w:t>
+              <w:t>b</w:t>
             </w:r>
             <w:r>
               <w:rPr>
@@ -3397,78 +3443,6 @@
                 <w:sz w:val="22"/>
                 <w:szCs w:val="22"/>
                 <w:lang w:val="ru-RU"/>
-              </w:rPr>
-              <w:t>7</w:t>
-            </w:r>
-            <w:r>
-              <w:rPr>
-                <w:rFonts w:ascii="Arial Narrow" w:hAnsi="Arial Narrow" w:cs="Arial"/>
-                <w:sz w:val="22"/>
-                <w:szCs w:val="22"/>
-                <w:lang w:val="ru-RU"/>
-              </w:rPr>
-              <w:t>:</w:t>
-            </w:r>
-          </w:p>
-          <w:p>
-            <w:pPr>
-              <w:rPr>
-                <w:rFonts w:ascii="Arial Narrow" w:hAnsi="Arial Narrow" w:cs="Arial"/>
-                <w:sz w:val="22"/>
-                <w:szCs w:val="22"/>
-                <w:lang w:val="ru-RU"/>
-              </w:rPr>
-            </w:pPr>
-            <w:r>
-              <w:rPr>
-                <w:rFonts w:ascii="Arial Narrow" w:hAnsi="Arial Narrow" w:cs="Arial"/>
-                <w:sz w:val="22"/>
-                <w:szCs w:val="22"/>
-                <w:lang w:val="ru-RU"/>
-              </w:rPr>
-              <w:t>6.</w:t>
-            </w:r>
-            <w:r>
-              <w:rPr>
-                <w:rFonts w:ascii="Arial Narrow" w:hAnsi="Arial Narrow" w:cs="Arial"/>
-                <w:sz w:val="22"/>
-                <w:szCs w:val="22"/>
-              </w:rPr>
-              <w:t>Увести значення</w:t>
-            </w:r>
-            <w:r>
-              <w:rPr>
-                <w:rFonts w:ascii="Arial Narrow" w:hAnsi="Arial Narrow" w:cs="Arial"/>
-                <w:sz w:val="22"/>
-                <w:szCs w:val="22"/>
-                <w:lang w:val="ru-RU"/>
-              </w:rPr>
-              <w:t xml:space="preserve"> </w:t>
-            </w:r>
-            <w:r>
-              <w:rPr>
-                <w:rFonts w:ascii="Arial Narrow" w:hAnsi="Arial Narrow" w:cs="Arial"/>
-                <w:sz w:val="22"/>
-                <w:szCs w:val="22"/>
-                <w:lang w:val="en-US"/>
-              </w:rPr>
-              <w:t>b</w:t>
-            </w:r>
-            <w:r>
-              <w:rPr>
-                <w:rFonts w:ascii="Arial Narrow" w:hAnsi="Arial Narrow" w:cs="Arial"/>
-                <w:sz w:val="22"/>
-                <w:szCs w:val="22"/>
-                <w:lang w:val="ru-RU"/>
-              </w:rPr>
-              <w:t xml:space="preserve"> = </w:t>
-            </w:r>
-            <w:r>
-              <w:rPr>
-                <w:rFonts w:ascii="Arial Narrow" w:hAnsi="Arial Narrow" w:cs="Arial"/>
-                <w:sz w:val="22"/>
-                <w:szCs w:val="22"/>
-                <w:lang w:val="en-US"/>
               </w:rPr>
               <w:t>6</w:t>
             </w:r>
@@ -3512,9 +3486,18 @@
                 <w:rFonts w:ascii="Arial Narrow" w:hAnsi="Arial Narrow" w:cs="Arial"/>
                 <w:sz w:val="22"/>
                 <w:szCs w:val="22"/>
-                <w:lang w:val="en-US"/>
-              </w:rPr>
-              <w:t xml:space="preserve">  ------------------------</w:t>
+                <w:lang w:val="ru-RU"/>
+              </w:rPr>
+              <w:t xml:space="preserve">  </w:t>
+            </w:r>
+            <w:r>
+              <w:rPr>
+                <w:rFonts w:ascii="Arial Narrow" w:hAnsi="Arial Narrow" w:cs="Arial"/>
+                <w:sz w:val="22"/>
+                <w:szCs w:val="22"/>
+                <w:lang w:val="en-US"/>
+              </w:rPr>
+              <w:t>------------------------</w:t>
             </w:r>
           </w:p>
           <w:p>
@@ -3927,6 +3910,15 @@
                 <w:lang w:val="en-US"/>
               </w:rPr>
             </w:pPr>
+            <w:r>
+              <w:rPr>
+                <w:rFonts w:ascii="Arial Narrow" w:hAnsi="Arial Narrow" w:cs="Arial"/>
+                <w:sz w:val="22"/>
+                <w:szCs w:val="22"/>
+                <w:lang w:val="en-US"/>
+              </w:rPr>
+              <w:t>passed</w:t>
+            </w:r>
           </w:p>
         </w:tc>
       </w:tr>
@@ -4040,7 +4032,124 @@
                 <w:szCs w:val="22"/>
                 <w:lang w:val="ru-RU"/>
               </w:rPr>
-              <w:t>6</w:t>
+              <w:t>6;</w:t>
+            </w:r>
+          </w:p>
+          <w:p>
+            <w:pPr>
+              <w:rPr>
+                <w:rFonts w:ascii="Arial Narrow" w:hAnsi="Arial Narrow" w:cs="Arial"/>
+                <w:sz w:val="22"/>
+                <w:szCs w:val="22"/>
+                <w:lang w:val="ru-RU"/>
+              </w:rPr>
+            </w:pPr>
+            <w:r>
+              <w:rPr>
+                <w:rFonts w:ascii="Arial Narrow" w:hAnsi="Arial Narrow" w:cs="Arial"/>
+                <w:sz w:val="22"/>
+                <w:szCs w:val="22"/>
+                <w:lang w:val="ru-RU"/>
+              </w:rPr>
+              <w:t>3.</w:t>
+            </w:r>
+            <w:r>
+              <w:rPr>
+                <w:rFonts w:ascii="Arial Narrow" w:hAnsi="Arial Narrow" w:cs="Arial"/>
+                <w:sz w:val="22"/>
+                <w:szCs w:val="22"/>
+              </w:rPr>
+              <w:t>Увести значення</w:t>
+            </w:r>
+            <w:r>
+              <w:rPr>
+                <w:rFonts w:ascii="Arial Narrow" w:hAnsi="Arial Narrow" w:cs="Arial"/>
+                <w:sz w:val="22"/>
+                <w:szCs w:val="22"/>
+                <w:lang w:val="ru-RU"/>
+              </w:rPr>
+              <w:t xml:space="preserve"> </w:t>
+            </w:r>
+            <w:r>
+              <w:rPr>
+                <w:rFonts w:ascii="Arial Narrow" w:hAnsi="Arial Narrow" w:cs="Arial"/>
+                <w:sz w:val="22"/>
+                <w:szCs w:val="22"/>
+                <w:lang w:val="en-US"/>
+              </w:rPr>
+              <w:t>y</w:t>
+            </w:r>
+            <w:r>
+              <w:rPr>
+                <w:rFonts w:ascii="Arial Narrow" w:hAnsi="Arial Narrow" w:cs="Arial"/>
+                <w:sz w:val="22"/>
+                <w:szCs w:val="22"/>
+                <w:lang w:val="ru-RU"/>
+              </w:rPr>
+              <w:t xml:space="preserve"> = 7:</w:t>
+            </w:r>
+          </w:p>
+          <w:p>
+            <w:pPr>
+              <w:rPr>
+                <w:rFonts w:ascii="Arial Narrow" w:hAnsi="Arial Narrow" w:cs="Arial"/>
+                <w:sz w:val="22"/>
+                <w:szCs w:val="22"/>
+                <w:lang w:val="ru-RU"/>
+              </w:rPr>
+            </w:pPr>
+            <w:r>
+              <w:rPr>
+                <w:rFonts w:ascii="Arial Narrow" w:hAnsi="Arial Narrow" w:cs="Arial"/>
+                <w:sz w:val="22"/>
+                <w:szCs w:val="22"/>
+                <w:lang w:val="ru-RU"/>
+              </w:rPr>
+              <w:t>4.</w:t>
+            </w:r>
+            <w:r>
+              <w:rPr>
+                <w:rFonts w:ascii="Arial Narrow" w:hAnsi="Arial Narrow" w:cs="Arial"/>
+                <w:sz w:val="22"/>
+                <w:szCs w:val="22"/>
+              </w:rPr>
+              <w:t>Увести значення</w:t>
+            </w:r>
+            <w:r>
+              <w:rPr>
+                <w:rFonts w:ascii="Arial Narrow" w:hAnsi="Arial Narrow" w:cs="Arial"/>
+                <w:sz w:val="22"/>
+                <w:szCs w:val="22"/>
+                <w:lang w:val="ru-RU"/>
+              </w:rPr>
+              <w:t xml:space="preserve"> </w:t>
+            </w:r>
+            <w:r>
+              <w:rPr>
+                <w:rFonts w:ascii="Arial Narrow" w:hAnsi="Arial Narrow" w:cs="Arial"/>
+                <w:sz w:val="22"/>
+                <w:szCs w:val="22"/>
+                <w:lang w:val="en-US"/>
+              </w:rPr>
+              <w:t>z</w:t>
+            </w:r>
+            <w:r>
+              <w:rPr>
+                <w:rFonts w:ascii="Arial Narrow" w:hAnsi="Arial Narrow" w:cs="Arial"/>
+                <w:sz w:val="22"/>
+                <w:szCs w:val="22"/>
+                <w:lang w:val="ru-RU"/>
+              </w:rPr>
+              <w:t xml:space="preserve"> = </w:t>
+            </w:r>
+            <w:r>
+              <w:rPr>
+                <w:rFonts w:ascii="Arial Narrow" w:hAnsi="Arial Narrow" w:cs="Arial"/>
+                <w:sz w:val="22"/>
+                <w:szCs w:val="22"/>
+                <w:lang w:val="ru-RU"/>
+              </w:rPr>
+              <w:t>8</w:t>
             </w:r>
             <w:r>
               <w:rPr>
@@ -4068,7 +4177,7 @@
                 <w:szCs w:val="22"/>
                 <w:lang w:val="ru-RU"/>
               </w:rPr>
-              <w:t>3.</w:t>
+              <w:t>5.</w:t>
             </w:r>
             <w:r>
               <w:rPr>
@@ -4094,7 +4203,79 @@
                 <w:szCs w:val="22"/>
                 <w:lang w:val="en-US"/>
               </w:rPr>
-              <w:t>y</w:t>
+              <w:t>a</w:t>
+            </w:r>
+            <w:r>
+              <w:rPr>
+                <w:rFonts w:ascii="Arial Narrow" w:hAnsi="Arial Narrow" w:cs="Arial"/>
+                <w:sz w:val="22"/>
+                <w:szCs w:val="22"/>
+                <w:lang w:val="ru-RU"/>
+              </w:rPr>
+              <w:t xml:space="preserve"> =</w:t>
+            </w:r>
+            <w:r>
+              <w:rPr>
+                <w:rFonts w:ascii="Arial Narrow" w:hAnsi="Arial Narrow" w:cs="Arial"/>
+                <w:sz w:val="22"/>
+                <w:szCs w:val="22"/>
+                <w:lang w:val="ru-RU"/>
+              </w:rPr>
+              <w:t xml:space="preserve"> 9</w:t>
+            </w:r>
+            <w:r>
+              <w:rPr>
+                <w:rFonts w:ascii="Arial Narrow" w:hAnsi="Arial Narrow" w:cs="Arial"/>
+                <w:sz w:val="22"/>
+                <w:szCs w:val="22"/>
+                <w:lang w:val="ru-RU"/>
+              </w:rPr>
+              <w:t>;</w:t>
+            </w:r>
+          </w:p>
+          <w:p>
+            <w:pPr>
+              <w:rPr>
+                <w:rFonts w:ascii="Arial Narrow" w:hAnsi="Arial Narrow" w:cs="Arial"/>
+                <w:sz w:val="22"/>
+                <w:szCs w:val="22"/>
+                <w:lang w:val="ru-RU"/>
+              </w:rPr>
+            </w:pPr>
+            <w:r>
+              <w:rPr>
+                <w:rFonts w:ascii="Arial Narrow" w:hAnsi="Arial Narrow" w:cs="Arial"/>
+                <w:sz w:val="22"/>
+                <w:szCs w:val="22"/>
+                <w:lang w:val="ru-RU"/>
+              </w:rPr>
+              <w:t>6.</w:t>
+            </w:r>
+            <w:r>
+              <w:rPr>
+                <w:rFonts w:ascii="Arial Narrow" w:hAnsi="Arial Narrow" w:cs="Arial"/>
+                <w:sz w:val="22"/>
+                <w:szCs w:val="22"/>
+              </w:rPr>
+              <w:t>Увести значення</w:t>
+            </w:r>
+            <w:r>
+              <w:rPr>
+                <w:rFonts w:ascii="Arial Narrow" w:hAnsi="Arial Narrow" w:cs="Arial"/>
+                <w:sz w:val="22"/>
+                <w:szCs w:val="22"/>
+                <w:lang w:val="ru-RU"/>
+              </w:rPr>
+              <w:t xml:space="preserve"> </w:t>
+            </w:r>
+            <w:r>
+              <w:rPr>
+                <w:rFonts w:ascii="Arial Narrow" w:hAnsi="Arial Narrow" w:cs="Arial"/>
+                <w:sz w:val="22"/>
+                <w:szCs w:val="22"/>
+                <w:lang w:val="en-US"/>
+              </w:rPr>
+              <w:t>b</w:t>
             </w:r>
             <w:r>
               <w:rPr>
@@ -4111,222 +4292,6 @@
                 <w:sz w:val="22"/>
                 <w:szCs w:val="22"/>
                 <w:lang w:val="ru-RU"/>
-              </w:rPr>
-              <w:t>7</w:t>
-            </w:r>
-            <w:r>
-              <w:rPr>
-                <w:rFonts w:ascii="Arial Narrow" w:hAnsi="Arial Narrow" w:cs="Arial"/>
-                <w:sz w:val="22"/>
-                <w:szCs w:val="22"/>
-                <w:lang w:val="ru-RU"/>
-              </w:rPr>
-              <w:t>:</w:t>
-            </w:r>
-          </w:p>
-          <w:p>
-            <w:pPr>
-              <w:rPr>
-                <w:rFonts w:ascii="Arial Narrow" w:hAnsi="Arial Narrow" w:cs="Arial"/>
-                <w:sz w:val="22"/>
-                <w:szCs w:val="22"/>
-                <w:lang w:val="ru-RU"/>
-              </w:rPr>
-            </w:pPr>
-            <w:r>
-              <w:rPr>
-                <w:rFonts w:ascii="Arial Narrow" w:hAnsi="Arial Narrow" w:cs="Arial"/>
-                <w:sz w:val="22"/>
-                <w:szCs w:val="22"/>
-                <w:lang w:val="ru-RU"/>
-              </w:rPr>
-              <w:t>4.</w:t>
-            </w:r>
-            <w:r>
-              <w:rPr>
-                <w:rFonts w:ascii="Arial Narrow" w:hAnsi="Arial Narrow" w:cs="Arial"/>
-                <w:sz w:val="22"/>
-                <w:szCs w:val="22"/>
-              </w:rPr>
-              <w:t>Увести значення</w:t>
-            </w:r>
-            <w:r>
-              <w:rPr>
-                <w:rFonts w:ascii="Arial Narrow" w:hAnsi="Arial Narrow" w:cs="Arial"/>
-                <w:sz w:val="22"/>
-                <w:szCs w:val="22"/>
-                <w:lang w:val="ru-RU"/>
-              </w:rPr>
-              <w:t xml:space="preserve"> </w:t>
-            </w:r>
-            <w:r>
-              <w:rPr>
-                <w:rFonts w:ascii="Arial Narrow" w:hAnsi="Arial Narrow" w:cs="Arial"/>
-                <w:sz w:val="22"/>
-                <w:szCs w:val="22"/>
-                <w:lang w:val="en-US"/>
-              </w:rPr>
-              <w:t>z</w:t>
-            </w:r>
-            <w:r>
-              <w:rPr>
-                <w:rFonts w:ascii="Arial Narrow" w:hAnsi="Arial Narrow" w:cs="Arial"/>
-                <w:sz w:val="22"/>
-                <w:szCs w:val="22"/>
-                <w:lang w:val="ru-RU"/>
-              </w:rPr>
-              <w:t xml:space="preserve"> = </w:t>
-            </w:r>
-            <w:r>
-              <w:rPr>
-                <w:rFonts w:ascii="Arial Narrow" w:hAnsi="Arial Narrow" w:cs="Arial"/>
-                <w:sz w:val="22"/>
-                <w:szCs w:val="22"/>
-                <w:lang w:val="ru-RU"/>
-              </w:rPr>
-              <w:t>8</w:t>
-            </w:r>
-            <w:r>
-              <w:rPr>
-                <w:rFonts w:ascii="Arial Narrow" w:hAnsi="Arial Narrow" w:cs="Arial"/>
-                <w:sz w:val="22"/>
-                <w:szCs w:val="22"/>
-                <w:lang w:val="ru-RU"/>
-              </w:rPr>
-              <w:t>;</w:t>
-            </w:r>
-          </w:p>
-          <w:p>
-            <w:pPr>
-              <w:rPr>
-                <w:rFonts w:ascii="Arial Narrow" w:hAnsi="Arial Narrow" w:cs="Arial"/>
-                <w:sz w:val="22"/>
-                <w:szCs w:val="22"/>
-                <w:lang w:val="ru-RU"/>
-              </w:rPr>
-            </w:pPr>
-            <w:r>
-              <w:rPr>
-                <w:rFonts w:ascii="Arial Narrow" w:hAnsi="Arial Narrow" w:cs="Arial"/>
-                <w:sz w:val="22"/>
-                <w:szCs w:val="22"/>
-                <w:lang w:val="ru-RU"/>
-              </w:rPr>
-              <w:t>5.</w:t>
-            </w:r>
-            <w:r>
-              <w:rPr>
-                <w:rFonts w:ascii="Arial Narrow" w:hAnsi="Arial Narrow" w:cs="Arial"/>
-                <w:sz w:val="22"/>
-                <w:szCs w:val="22"/>
-              </w:rPr>
-              <w:t>Увести значення</w:t>
-            </w:r>
-            <w:r>
-              <w:rPr>
-                <w:rFonts w:ascii="Arial Narrow" w:hAnsi="Arial Narrow" w:cs="Arial"/>
-                <w:sz w:val="22"/>
-                <w:szCs w:val="22"/>
-                <w:lang w:val="ru-RU"/>
-              </w:rPr>
-              <w:t xml:space="preserve"> </w:t>
-            </w:r>
-            <w:r>
-              <w:rPr>
-                <w:rFonts w:ascii="Arial Narrow" w:hAnsi="Arial Narrow" w:cs="Arial"/>
-                <w:sz w:val="22"/>
-                <w:szCs w:val="22"/>
-                <w:lang w:val="en-US"/>
-              </w:rPr>
-              <w:t>a</w:t>
-            </w:r>
-            <w:r>
-              <w:rPr>
-                <w:rFonts w:ascii="Arial Narrow" w:hAnsi="Arial Narrow" w:cs="Arial"/>
-                <w:sz w:val="22"/>
-                <w:szCs w:val="22"/>
-                <w:lang w:val="ru-RU"/>
-              </w:rPr>
-              <w:t xml:space="preserve"> =</w:t>
-            </w:r>
-            <w:r>
-              <w:rPr>
-                <w:rFonts w:ascii="Arial Narrow" w:hAnsi="Arial Narrow" w:cs="Arial"/>
-                <w:sz w:val="22"/>
-                <w:szCs w:val="22"/>
-                <w:lang w:val="ru-RU"/>
-              </w:rPr>
-              <w:t xml:space="preserve"> 9</w:t>
-            </w:r>
-            <w:r>
-              <w:rPr>
-                <w:rFonts w:ascii="Arial Narrow" w:hAnsi="Arial Narrow" w:cs="Arial"/>
-                <w:sz w:val="22"/>
-                <w:szCs w:val="22"/>
-                <w:lang w:val="ru-RU"/>
-              </w:rPr>
-              <w:t>;</w:t>
-            </w:r>
-          </w:p>
-          <w:p>
-            <w:pPr>
-              <w:rPr>
-                <w:rFonts w:ascii="Arial Narrow" w:hAnsi="Arial Narrow" w:cs="Arial"/>
-                <w:sz w:val="22"/>
-                <w:szCs w:val="22"/>
-                <w:lang w:val="ru-RU"/>
-              </w:rPr>
-            </w:pPr>
-            <w:r>
-              <w:rPr>
-                <w:rFonts w:ascii="Arial Narrow" w:hAnsi="Arial Narrow" w:cs="Arial"/>
-                <w:sz w:val="22"/>
-                <w:szCs w:val="22"/>
-                <w:lang w:val="ru-RU"/>
-              </w:rPr>
-              <w:t>6.</w:t>
-            </w:r>
-            <w:r>
-              <w:rPr>
-                <w:rFonts w:ascii="Arial Narrow" w:hAnsi="Arial Narrow" w:cs="Arial"/>
-                <w:sz w:val="22"/>
-                <w:szCs w:val="22"/>
-              </w:rPr>
-              <w:t>Увести значення</w:t>
-            </w:r>
-            <w:r>
-              <w:rPr>
-                <w:rFonts w:ascii="Arial Narrow" w:hAnsi="Arial Narrow" w:cs="Arial"/>
-                <w:sz w:val="22"/>
-                <w:szCs w:val="22"/>
-                <w:lang w:val="ru-RU"/>
-              </w:rPr>
-              <w:t xml:space="preserve"> </w:t>
-            </w:r>
-            <w:r>
-              <w:rPr>
-                <w:rFonts w:ascii="Arial Narrow" w:hAnsi="Arial Narrow" w:cs="Arial"/>
-                <w:sz w:val="22"/>
-                <w:szCs w:val="22"/>
-                <w:lang w:val="en-US"/>
-              </w:rPr>
-              <w:t>b</w:t>
-            </w:r>
-            <w:r>
-              <w:rPr>
-                <w:rFonts w:ascii="Arial Narrow" w:hAnsi="Arial Narrow" w:cs="Arial"/>
-                <w:sz w:val="22"/>
-                <w:szCs w:val="22"/>
-                <w:lang w:val="ru-RU"/>
-              </w:rPr>
-              <w:t xml:space="preserve"> = </w:t>
-            </w:r>
-            <w:r>
-              <w:rPr>
-                <w:rFonts w:ascii="Arial Narrow" w:hAnsi="Arial Narrow" w:cs="Arial"/>
-                <w:sz w:val="22"/>
-                <w:szCs w:val="22"/>
-                <w:lang w:val="en-US"/>
               </w:rPr>
               <w:t>10</w:t>
             </w:r>
@@ -4370,6 +4335,91 @@
                 <w:rFonts w:ascii="Arial Narrow" w:hAnsi="Arial Narrow" w:cs="Arial"/>
                 <w:sz w:val="22"/>
                 <w:szCs w:val="22"/>
+                <w:lang w:val="ru-RU"/>
+              </w:rPr>
+              <w:t xml:space="preserve">  </w:t>
+            </w:r>
+            <w:r>
+              <w:rPr>
+                <w:rFonts w:ascii="Arial Narrow" w:hAnsi="Arial Narrow" w:cs="Arial"/>
+                <w:sz w:val="22"/>
+                <w:szCs w:val="22"/>
+                <w:lang w:val="en-US"/>
+              </w:rPr>
+              <w:t>------------------------</w:t>
+            </w:r>
+          </w:p>
+          <w:p>
+            <w:pPr>
+              <w:rPr>
+                <w:rFonts w:ascii="Arial Narrow" w:hAnsi="Arial Narrow" w:cs="Arial"/>
+                <w:sz w:val="22"/>
+                <w:szCs w:val="22"/>
+                <w:lang w:val="en-US"/>
+              </w:rPr>
+            </w:pPr>
+            <w:r>
+              <w:rPr>
+                <w:rFonts w:ascii="Arial Narrow" w:hAnsi="Arial Narrow" w:cs="Arial"/>
+                <w:sz w:val="22"/>
+                <w:szCs w:val="22"/>
+                <w:lang w:val="en-US"/>
+              </w:rPr>
+              <w:t xml:space="preserve"> | Ustynovych Maksym, CNTU |</w:t>
+            </w:r>
+          </w:p>
+          <w:p>
+            <w:pPr>
+              <w:rPr>
+                <w:rFonts w:ascii="Arial Narrow" w:hAnsi="Arial Narrow" w:cs="Arial"/>
+                <w:sz w:val="22"/>
+                <w:szCs w:val="22"/>
+                <w:lang w:val="en-US"/>
+              </w:rPr>
+            </w:pPr>
+            <w:r>
+              <w:rPr>
+                <w:rFonts w:ascii="Arial Narrow" w:hAnsi="Arial Narrow" w:cs="Arial"/>
+                <w:sz w:val="22"/>
+                <w:szCs w:val="22"/>
+                <w:lang w:val="en-US"/>
+              </w:rPr>
+              <w:t xml:space="preserve"> | @ustynovychm@gmail.com  |</w:t>
+            </w:r>
+          </w:p>
+          <w:p>
+            <w:pPr>
+              <w:rPr>
+                <w:rFonts w:ascii="Arial Narrow" w:hAnsi="Arial Narrow" w:cs="Arial"/>
+                <w:sz w:val="22"/>
+                <w:szCs w:val="22"/>
+                <w:lang w:val="en-US"/>
+              </w:rPr>
+            </w:pPr>
+            <w:r>
+              <w:rPr>
+                <w:rFonts w:ascii="Arial Narrow" w:hAnsi="Arial Narrow" w:cs="Arial"/>
+                <w:sz w:val="22"/>
+                <w:szCs w:val="22"/>
+                <w:lang w:val="en-US"/>
+              </w:rPr>
+              <w:t xml:space="preserve"> |  © All Rights Reserved  |</w:t>
+            </w:r>
+          </w:p>
+          <w:p>
+            <w:pPr>
+              <w:rPr>
+                <w:rFonts w:ascii="Arial Narrow" w:hAnsi="Arial Narrow" w:cs="Arial"/>
+                <w:sz w:val="22"/>
+                <w:szCs w:val="22"/>
+                <w:lang w:val="en-US"/>
+              </w:rPr>
+            </w:pPr>
+            <w:r>
+              <w:rPr>
+                <w:rFonts w:ascii="Arial Narrow" w:hAnsi="Arial Narrow" w:cs="Arial"/>
+                <w:sz w:val="22"/>
+                <w:szCs w:val="22"/>
                 <w:lang w:val="en-US"/>
               </w:rPr>
               <w:t xml:space="preserve">  ------------------------</w:t>
@@ -4391,82 +4441,6 @@
                 <w:szCs w:val="22"/>
                 <w:lang w:val="en-US"/>
               </w:rPr>
-              <w:t xml:space="preserve"> | Ustynovych Maksym, CNTU |</w:t>
-            </w:r>
-          </w:p>
-          <w:p>
-            <w:pPr>
-              <w:rPr>
-                <w:rFonts w:ascii="Arial Narrow" w:hAnsi="Arial Narrow" w:cs="Arial"/>
-                <w:sz w:val="22"/>
-                <w:szCs w:val="22"/>
-                <w:lang w:val="en-US"/>
-              </w:rPr>
-            </w:pPr>
-            <w:r>
-              <w:rPr>
-                <w:rFonts w:ascii="Arial Narrow" w:hAnsi="Arial Narrow" w:cs="Arial"/>
-                <w:sz w:val="22"/>
-                <w:szCs w:val="22"/>
-                <w:lang w:val="en-US"/>
-              </w:rPr>
-              <w:t xml:space="preserve"> | @ustynovychm@gmail.com  |</w:t>
-            </w:r>
-          </w:p>
-          <w:p>
-            <w:pPr>
-              <w:rPr>
-                <w:rFonts w:ascii="Arial Narrow" w:hAnsi="Arial Narrow" w:cs="Arial"/>
-                <w:sz w:val="22"/>
-                <w:szCs w:val="22"/>
-                <w:lang w:val="en-US"/>
-              </w:rPr>
-            </w:pPr>
-            <w:r>
-              <w:rPr>
-                <w:rFonts w:ascii="Arial Narrow" w:hAnsi="Arial Narrow" w:cs="Arial"/>
-                <w:sz w:val="22"/>
-                <w:szCs w:val="22"/>
-                <w:lang w:val="en-US"/>
-              </w:rPr>
-              <w:t xml:space="preserve"> |  © All Rights Reserved  |</w:t>
-            </w:r>
-          </w:p>
-          <w:p>
-            <w:pPr>
-              <w:rPr>
-                <w:rFonts w:ascii="Arial Narrow" w:hAnsi="Arial Narrow" w:cs="Arial"/>
-                <w:sz w:val="22"/>
-                <w:szCs w:val="22"/>
-                <w:lang w:val="en-US"/>
-              </w:rPr>
-            </w:pPr>
-            <w:r>
-              <w:rPr>
-                <w:rFonts w:ascii="Arial Narrow" w:hAnsi="Arial Narrow" w:cs="Arial"/>
-                <w:sz w:val="22"/>
-                <w:szCs w:val="22"/>
-                <w:lang w:val="en-US"/>
-              </w:rPr>
-              <w:t xml:space="preserve">  ------------------------</w:t>
-            </w:r>
-          </w:p>
-          <w:p>
-            <w:pPr>
-              <w:rPr>
-                <w:rFonts w:ascii="Arial Narrow" w:hAnsi="Arial Narrow" w:cs="Arial"/>
-                <w:sz w:val="22"/>
-                <w:szCs w:val="22"/>
-                <w:lang w:val="en-US"/>
-              </w:rPr>
-            </w:pPr>
-            <w:r>
-              <w:rPr>
-                <w:rFonts w:ascii="Arial Narrow" w:hAnsi="Arial Narrow" w:cs="Arial"/>
-                <w:sz w:val="22"/>
-                <w:szCs w:val="22"/>
-                <w:lang w:val="en-US"/>
-              </w:rPr>
               <w:t>Enter x: 6</w:t>
             </w:r>
           </w:p>
@@ -4697,8 +4671,6 @@
               </w:rPr>
               <w:t>S = 2.27961</w:t>
             </w:r>
-            <w:bookmarkStart w:id="0" w:name="_GoBack"/>
-            <w:bookmarkEnd w:id="0"/>
           </w:p>
         </w:tc>
         <w:tc>
@@ -4713,9 +4685,20 @@
                 <w:rFonts w:ascii="Arial Narrow" w:hAnsi="Arial Narrow" w:cs="Arial"/>
                 <w:sz w:val="22"/>
                 <w:szCs w:val="22"/>
-                <w:lang w:val="ru-RU"/>
-              </w:rPr>
-            </w:pPr>
+                <w:lang w:val="en-US"/>
+              </w:rPr>
+            </w:pPr>
+            <w:r>
+              <w:rPr>
+                <w:rFonts w:ascii="Arial Narrow" w:hAnsi="Arial Narrow" w:cs="Arial"/>
+                <w:sz w:val="22"/>
+                <w:szCs w:val="22"/>
+                <w:lang w:val="en-US"/>
+              </w:rPr>
+              <w:t>passed</w:t>
+            </w:r>
+            <w:bookmarkStart w:id="0" w:name="_GoBack"/>
+            <w:bookmarkEnd w:id="0"/>
           </w:p>
         </w:tc>
       </w:tr>
@@ -4871,7 +4854,7 @@
               <w:sz w:val="16"/>
               <w:szCs w:val="16"/>
             </w:rPr>
-            <w:t>19:20:39</w:t>
+            <w:t>19:32:37</w:t>
           </w:r>
           <w:r>
             <w:rPr>
@@ -5140,7 +5123,7 @@
               <w:sz w:val="16"/>
               <w:szCs w:val="16"/>
             </w:rPr>
-            <w:t>19:20:39</w:t>
+            <w:t>19:32:37</w:t>
           </w:r>
           <w:r>
             <w:rPr>

</xml_diff>